<commit_message>
added link to repo
</commit_message>
<xml_diff>
--- a/Project_Report .docx
+++ b/Project_Report .docx
@@ -91,23 +91,7 @@
             <w:jc w:val="center"/>
           </w:pPr>
           <w:r>
-            <w:t xml:space="preserve">Elijah </w:t>
-          </w:r>
-          <w:proofErr w:type="spellStart"/>
-          <w:r>
-            <w:t>Darkeh</w:t>
-          </w:r>
-          <w:proofErr w:type="spellEnd"/>
-          <w:r>
-            <w:t xml:space="preserve"> </w:t>
-          </w:r>
-          <w:proofErr w:type="spellStart"/>
-          <w:r>
-            <w:t>Agbedam</w:t>
-          </w:r>
-          <w:proofErr w:type="spellEnd"/>
-          <w:r>
-            <w:t xml:space="preserve"> - 10960599</w:t>
+            <w:t>Elijah Darkeh Agbedam - 10960599</w:t>
           </w:r>
         </w:p>
         <w:p>
@@ -115,15 +99,7 @@
             <w:jc w:val="center"/>
           </w:pPr>
           <w:r>
-            <w:t xml:space="preserve">Caleb James </w:t>
-          </w:r>
-          <w:proofErr w:type="spellStart"/>
-          <w:r>
-            <w:t>Ocloo</w:t>
-          </w:r>
-          <w:proofErr w:type="spellEnd"/>
-          <w:r>
-            <w:t xml:space="preserve"> </w:t>
+            <w:t xml:space="preserve">Caleb James Ocloo </w:t>
           </w:r>
           <w:r>
             <w:t>-</w:t>
@@ -181,27 +157,9 @@
           <w:pPr>
             <w:jc w:val="center"/>
           </w:pPr>
-          <w:proofErr w:type="spellStart"/>
-          <w:r>
-            <w:t>Afuluife</w:t>
-          </w:r>
-          <w:proofErr w:type="spellEnd"/>
-          <w:r>
-            <w:t xml:space="preserve"> </w:t>
-          </w:r>
-          <w:proofErr w:type="spellStart"/>
-          <w:r>
-            <w:t>Bismark</w:t>
-          </w:r>
-          <w:proofErr w:type="spellEnd"/>
-          <w:r>
-            <w:t xml:space="preserve"> </w:t>
-          </w:r>
-          <w:proofErr w:type="spellStart"/>
-          <w:r>
-            <w:t>Odinakachukwu</w:t>
-          </w:r>
-          <w:proofErr w:type="spellEnd"/>
+          <w:r>
+            <w:t>Afuluife Bismark Odinakachukwu</w:t>
+          </w:r>
           <w:r>
             <w:t xml:space="preserve"> </w:t>
           </w:r>
@@ -220,21 +178,8 @@
             <w:jc w:val="center"/>
           </w:pPr>
           <w:r>
-            <w:t xml:space="preserve">Karl </w:t>
-          </w:r>
-          <w:proofErr w:type="spellStart"/>
-          <w:r>
-            <w:t>Yarfoh</w:t>
-          </w:r>
-          <w:proofErr w:type="spellEnd"/>
-          <w:r>
-            <w:t xml:space="preserve"> </w:t>
-          </w:r>
-          <w:proofErr w:type="spellStart"/>
-          <w:r>
-            <w:t>Awentirim</w:t>
-          </w:r>
-          <w:proofErr w:type="spellEnd"/>
+            <w:t>Karl Yarfoh Awentirim</w:t>
+          </w:r>
           <w:r>
             <w:t xml:space="preserve"> -</w:t>
           </w:r>
@@ -314,17 +259,9 @@
         <w:rPr>
           <w:rFonts w:ascii="Times New Roman" w:hAnsi="Times New Roman" w:cs="Times New Roman"/>
         </w:rPr>
-        <w:t xml:space="preserve">The objectives achieved by the </w:t>
-      </w:r>
-      <w:proofErr w:type="gramStart"/>
-      <w:r>
-        <w:rPr>
-          <w:rFonts w:ascii="Times New Roman" w:hAnsi="Times New Roman" w:cs="Times New Roman"/>
-        </w:rPr>
-        <w:t>group</w:t>
+        <w:t>The objectives achieved by the group</w:t>
       </w:r>
       <w:bookmarkEnd w:id="1"/>
-      <w:proofErr w:type="gramEnd"/>
     </w:p>
     <w:p>
       <w:pPr>
@@ -369,17 +306,9 @@
         <w:rPr>
           <w:rFonts w:ascii="Times New Roman" w:hAnsi="Times New Roman" w:cs="Times New Roman"/>
         </w:rPr>
-        <w:t xml:space="preserve">The algorithms used and how you integrated they we </w:t>
-      </w:r>
-      <w:proofErr w:type="gramStart"/>
-      <w:r>
-        <w:rPr>
-          <w:rFonts w:ascii="Times New Roman" w:hAnsi="Times New Roman" w:cs="Times New Roman"/>
-        </w:rPr>
-        <w:t>implemented</w:t>
+        <w:t>The algorithms used and how you integrated they we implemented</w:t>
       </w:r>
       <w:bookmarkEnd w:id="2"/>
-      <w:proofErr w:type="gramEnd"/>
     </w:p>
     <w:p>
       <w:pPr>
@@ -408,6 +337,12 @@
       <w:pPr>
         <w:jc w:val="both"/>
       </w:pPr>
+      <w:r>
+        <w:t xml:space="preserve">Link to repo: </w:t>
+      </w:r>
+      <w:r>
+        <w:t>https://github.com/Darkeh1807/DCIT-204-GP-Project</w:t>
+      </w:r>
     </w:p>
     <w:p>
       <w:pPr>

</xml_diff>